<commit_message>
Final check in. Minor tweaks
</commit_message>
<xml_diff>
--- a/UserGuide.docx
+++ b/UserGuide.docx
@@ -43,8 +43,6 @@
       <w:r>
         <w:t xml:space="preserve">The application was created mostly as a mobile app but can also be used as a web tool using Ionics dev server. No all features are available in the web version, such as talk to text. </w:t>
       </w:r>
-      <w:bookmarkStart w:id="0" w:name="_GoBack"/>
-      <w:bookmarkEnd w:id="0"/>
     </w:p>
     <w:p>
       <w:pPr>
@@ -323,6 +321,9 @@
       </w:pPr>
       <w:r>
         <w:t>Run the ionic server</w:t>
+      </w:r>
+      <w:r>
+        <w:t xml:space="preserve">. </w:t>
       </w:r>
     </w:p>
     <w:p>
@@ -411,8 +412,15 @@
     </w:p>
     <w:p>
       <w:pPr>
-        <w:ind w:left="720"/>
-      </w:pPr>
+        <w:pStyle w:val="ListParagraph"/>
+        <w:numPr>
+          <w:ilvl w:val="0"/>
+          <w:numId w:val="2"/>
+        </w:numPr>
+      </w:pPr>
+      <w:r>
+        <w:t>Currently the web version is only working in the Chrome browser. The application might ask you for permissions to geolocation and speech please accept to get full functionality.</w:t>
+      </w:r>
     </w:p>
     <w:p>
       <w:pPr>
@@ -602,10 +610,7 @@
         <w:t>C:\CodeProjects\Paperless\client\platforms\android\CordovaLib</w:t>
       </w:r>
       <w:r>
-        <w:t>\</w:t>
-      </w:r>
-      <w:r>
-        <w:t>build.gradle</w:t>
+        <w:t>\build.gradle</w:t>
       </w:r>
     </w:p>
     <w:p>
@@ -779,15 +784,15 @@
     </w:p>
     <w:p>
       <w:r>
-        <w:t xml:space="preserve">To run the application, you need the physical button which we can demo. But </w:t>
-      </w:r>
-      <w:proofErr w:type="spellStart"/>
-      <w:r>
-        <w:t>ifyou</w:t>
-      </w:r>
-      <w:proofErr w:type="spellEnd"/>
-      <w:r>
-        <w:t xml:space="preserve"> want to view the code in the ARDUINO IDE you can download that here</w:t>
+        <w:t>To run the application, you need the physical button which we can demo. But if</w:t>
+      </w:r>
+      <w:r>
+        <w:t xml:space="preserve"> </w:t>
+      </w:r>
+      <w:bookmarkStart w:id="0" w:name="_GoBack"/>
+      <w:bookmarkEnd w:id="0"/>
+      <w:r>
+        <w:t>you want to view the code in the ARDUINO IDE you can download that here</w:t>
       </w:r>
     </w:p>
     <w:p>
@@ -1941,6 +1946,7 @@
   <w:style w:type="character" w:default="1" w:styleId="DefaultParagraphFont">
     <w:name w:val="Default Paragraph Font"/>
     <w:uiPriority w:val="1"/>
+    <w:semiHidden/>
     <w:unhideWhenUsed/>
   </w:style>
   <w:style w:type="table" w:default="1" w:styleId="TableNormal">

</xml_diff>

<commit_message>
Last one was a fake, this is the real final check in of code
</commit_message>
<xml_diff>
--- a/UserGuide.docx
+++ b/UserGuide.docx
@@ -41,7 +41,33 @@
     </w:p>
     <w:p>
       <w:r>
-        <w:t xml:space="preserve">The application was created mostly as a mobile app but can also be used as a web tool using Ionics dev server. No all features are available in the web version, such as talk to text. </w:t>
+        <w:t xml:space="preserve">The application </w:t>
+      </w:r>
+      <w:r>
+        <w:t xml:space="preserve">piece </w:t>
+      </w:r>
+      <w:r>
+        <w:t xml:space="preserve">was created mostly as a mobile app but can also be used as a web tool using </w:t>
+      </w:r>
+      <w:proofErr w:type="spellStart"/>
+      <w:r>
+        <w:t>Ionic</w:t>
+      </w:r>
+      <w:r>
+        <w:t>’</w:t>
+      </w:r>
+      <w:r>
+        <w:t>s</w:t>
+      </w:r>
+      <w:proofErr w:type="spellEnd"/>
+      <w:r>
+        <w:t xml:space="preserve"> dev server. No</w:t>
+      </w:r>
+      <w:r>
+        <w:t>t</w:t>
+      </w:r>
+      <w:r>
+        <w:t xml:space="preserve"> all features are available in the web version, such as talk to text. </w:t>
       </w:r>
     </w:p>
     <w:p>
@@ -76,32 +102,23 @@
         </w:rPr>
         <w:t xml:space="preserve">Installation and </w:t>
       </w:r>
-      <w:proofErr w:type="spellStart"/>
-      <w:r>
-        <w:rPr>
-          <w:b/>
-        </w:rPr>
-        <w:t>set up</w:t>
-      </w:r>
-      <w:proofErr w:type="spellEnd"/>
-      <w:r>
-        <w:rPr>
-          <w:b/>
-        </w:rPr>
-        <w:t xml:space="preserve"> Mobile/Web </w:t>
-      </w:r>
-      <w:proofErr w:type="gramStart"/>
-      <w:r>
-        <w:rPr>
-          <w:b/>
-        </w:rPr>
-        <w:t xml:space="preserve">application </w:t>
-      </w:r>
-      <w:r>
-        <w:rPr>
-          <w:b/>
-        </w:rPr>
-        <w:t xml:space="preserve"> </w:t>
+      <w:r>
+        <w:rPr>
+          <w:b/>
+        </w:rPr>
+        <w:t>setup</w:t>
+      </w:r>
+      <w:r>
+        <w:rPr>
+          <w:b/>
+        </w:rPr>
+        <w:t xml:space="preserve"> Mobile/Web application</w:t>
+      </w:r>
+      <w:r>
+        <w:rPr>
+          <w:b/>
+        </w:rPr>
+        <w:t xml:space="preserve">. </w:t>
       </w:r>
       <w:r>
         <w:rPr>
@@ -109,7 +126,6 @@
         </w:rPr>
         <w:t>(</w:t>
       </w:r>
-      <w:proofErr w:type="gramEnd"/>
       <w:r>
         <w:rPr>
           <w:b/>
@@ -231,7 +247,13 @@
         </w:numPr>
       </w:pPr>
       <w:r>
-        <w:t>Clone the repository for git</w:t>
+        <w:t>Clone the repository f</w:t>
+      </w:r>
+      <w:r>
+        <w:t>rom</w:t>
+      </w:r>
+      <w:r>
+        <w:t xml:space="preserve"> git</w:t>
       </w:r>
     </w:p>
     <w:p>
@@ -520,7 +542,13 @@
       <w:proofErr w:type="spellEnd"/>
       <w:proofErr w:type="gramEnd"/>
       <w:r>
-        <w:t xml:space="preserve"> need to be made to properly deploy. Please ensure that </w:t>
+        <w:t xml:space="preserve"> need</w:t>
+      </w:r>
+      <w:r>
+        <w:t>s</w:t>
+      </w:r>
+      <w:r>
+        <w:t xml:space="preserve"> to be made to properly deploy. Please ensure that </w:t>
       </w:r>
       <w:proofErr w:type="gramStart"/>
       <w:r>
@@ -789,10 +817,14 @@
       <w:r>
         <w:t xml:space="preserve"> </w:t>
       </w:r>
-      <w:bookmarkStart w:id="0" w:name="_GoBack"/>
-      <w:bookmarkEnd w:id="0"/>
-      <w:r>
-        <w:t>you want to view the code in the ARDUINO IDE you can download that here</w:t>
+      <w:r>
+        <w:t xml:space="preserve">you want to view the code in the ARDUINO IDE you can download </w:t>
+      </w:r>
+      <w:r>
+        <w:t xml:space="preserve">the IDE </w:t>
+      </w:r>
+      <w:r>
+        <w:t>here</w:t>
       </w:r>
     </w:p>
     <w:p>
@@ -852,10 +884,22 @@
         <w:t>)</w:t>
       </w:r>
       <w:r>
-        <w:t xml:space="preserve"> device have the simple goal of taking the effort out of data entry and collection.  With simplified data entry the volunteers can focus on increasing waste awareness and create more consistent and accurate data as well as just creating more data in general for analysis. </w:t>
-      </w:r>
-      <w:r>
-        <w:t xml:space="preserve">We tried to focus in on the pain points communicated to us as well as to show future improvements that could be made in the waste audit using IoT devices. </w:t>
+        <w:t xml:space="preserve"> device have the simple goal of taking the effort out of data entry and collection</w:t>
+      </w:r>
+      <w:r>
+        <w:t xml:space="preserve"> for the waste audit</w:t>
+      </w:r>
+      <w:r>
+        <w:t xml:space="preserve">. With simplified data entry the volunteers can focus on increasing waste awareness and create more consistent and accurate data as well as just creating more data in general for analysis. </w:t>
+      </w:r>
+      <w:r>
+        <w:t xml:space="preserve">We tried to focus on the pain points communicated to us as well as to show future improvements that could be made in the waste audit </w:t>
+      </w:r>
+      <w:r>
+        <w:t xml:space="preserve">process </w:t>
+      </w:r>
+      <w:r>
+        <w:t xml:space="preserve">using IoT devices. </w:t>
       </w:r>
     </w:p>
     <w:p>
@@ -930,37 +974,24 @@
     </w:p>
     <w:p>
       <w:r>
-        <w:t xml:space="preserve">The auditing tool automatically picks up your location using the GPS on your phone and will label the location on the top menu, in this example (Starting Point). This corresponds to a location created in the database before a waste audit. If the application is unable to sense </w:t>
-      </w:r>
-      <w:proofErr w:type="gramStart"/>
-      <w:r>
-        <w:t>you</w:t>
-      </w:r>
-      <w:proofErr w:type="gramEnd"/>
+        <w:t>The auditing tool automatically picks up your location using the GPS on your phone and will label the location on the top menu, in this example (Starting Point). This corresponds to a location created in the database before a waste audit. If the application is unable to sense you</w:t>
+      </w:r>
+      <w:r>
+        <w:t>r</w:t>
+      </w:r>
       <w:r>
         <w:t xml:space="preserve"> location you can still audit, but it will need to be associated with a location later. </w:t>
       </w:r>
+      <w:r>
+        <w:t xml:space="preserve">You will get a loading location error, but this can be ignored for now. </w:t>
+      </w:r>
     </w:p>
     <w:p>
       <w:r>
         <w:t xml:space="preserve">The easiest way to add a new audit is to simply click the “ENTER BIN WITH VOICE COMMAND” button. On the mobile platform it will bring up a </w:t>
       </w:r>
       <w:r>
-        <w:t xml:space="preserve">talk to text feature on your phone to capture your audit. Simply say something like “Starbucks cups 10 pounds bag was 30% </w:t>
-      </w:r>
-      <w:proofErr w:type="gramStart"/>
-      <w:r>
-        <w:t xml:space="preserve">full” </w:t>
-      </w:r>
-      <w:r>
-        <w:t xml:space="preserve"> </w:t>
-      </w:r>
-      <w:r>
-        <w:t>and</w:t>
-      </w:r>
-      <w:proofErr w:type="gramEnd"/>
-      <w:r>
-        <w:t xml:space="preserve"> you will be presented with the following. </w:t>
+        <w:t xml:space="preserve">talk to text feature on your phone to capture your audit. Simply say something like “Starbucks cups 10 pounds bag was 30% full” and you will be presented with the following. </w:t>
       </w:r>
     </w:p>
     <w:p>
@@ -1008,6 +1039,12 @@
     </w:p>
     <w:p>
       <w:r>
+        <w:t>If you are running this on a website, it will put in a test talk item for you. Feel free to try that or hit cancel.</w:t>
+      </w:r>
+      <w:r>
+        <w:t xml:space="preserve"> </w:t>
+      </w:r>
+      <w:r>
         <w:t xml:space="preserve">If the application captures your numbers correctly just click “Agree” and the audit is imported live to the google firebase database. This data is now available for whoever is using the application! </w:t>
       </w:r>
     </w:p>
@@ -1028,7 +1065,13 @@
         <w:t xml:space="preserve"> and stored in the database</w:t>
       </w:r>
       <w:r>
-        <w:t xml:space="preserve">. This allows for consistent data to be entered into the system.  Each category is a button that will take you to the corresponding audit page. </w:t>
+        <w:t xml:space="preserve">. This allows for </w:t>
+      </w:r>
+      <w:r>
+        <w:t xml:space="preserve">consistent </w:t>
+      </w:r>
+      <w:r>
+        <w:t xml:space="preserve">data to be entered into the system.  Each category is a button that will take you to the corresponding audit page. </w:t>
       </w:r>
     </w:p>
     <w:p>
@@ -1211,6 +1254,47 @@
         <w:t>We only have one device collecting pushes, so the other line in the report is simulated. But more buttons are to come!</w:t>
       </w:r>
     </w:p>
+    <w:p>
+      <w:bookmarkStart w:id="0" w:name="_GoBack"/>
+      <w:bookmarkEnd w:id="0"/>
+    </w:p>
+    <w:p>
+      <w:pPr>
+        <w:rPr>
+          <w:b/>
+        </w:rPr>
+      </w:pPr>
+      <w:r>
+        <w:rPr>
+          <w:b/>
+        </w:rPr>
+        <w:t xml:space="preserve">Things to come </w:t>
+      </w:r>
+    </w:p>
+    <w:p>
+      <w:pPr>
+        <w:pStyle w:val="Body"/>
+        <w:rPr>
+          <w:rFonts w:asciiTheme="minorHAnsi" w:eastAsiaTheme="minorHAnsi" w:hAnsiTheme="minorHAnsi" w:cstheme="minorBidi"/>
+          <w:color w:val="auto"/>
+        </w:rPr>
+      </w:pPr>
+      <w:r>
+        <w:rPr>
+          <w:rFonts w:asciiTheme="minorHAnsi" w:eastAsiaTheme="minorHAnsi" w:hAnsiTheme="minorHAnsi" w:cstheme="minorBidi"/>
+          <w:color w:val="auto"/>
+        </w:rPr>
+        <w:t xml:space="preserve">Finally, we have even more features in the works, including an IoT scale that automatically sends the weight of trash bags to the cloud, and software that tracks waste by gathering point-of-sale data. </w:t>
+      </w:r>
+      <w:r>
+        <w:rPr>
+          <w:rFonts w:asciiTheme="minorHAnsi" w:eastAsiaTheme="minorHAnsi" w:hAnsiTheme="minorHAnsi" w:cstheme="minorBidi"/>
+          <w:color w:val="auto"/>
+        </w:rPr>
+        <w:t xml:space="preserve">This really is just the beginning. </w:t>
+      </w:r>
+    </w:p>
+    <w:p/>
     <w:sectPr>
       <w:pgSz w:w="12240" w:h="15840"/>
       <w:pgMar w:top="1440" w:right="1440" w:bottom="1440" w:left="1440" w:header="720" w:footer="720" w:gutter="0"/>
@@ -2107,6 +2191,17 @@
       <w:bCs/>
     </w:rPr>
   </w:style>
+  <w:style w:type="paragraph" w:customStyle="1" w:styleId="Body">
+    <w:name w:val="Body"/>
+    <w:rsid w:val="007664DE"/>
+    <w:pPr>
+      <w:spacing w:after="0" w:line="240" w:lineRule="auto"/>
+    </w:pPr>
+    <w:rPr>
+      <w:rFonts w:ascii="Helvetica" w:eastAsia="Arial Unicode MS" w:hAnsi="Helvetica" w:cs="Arial Unicode MS"/>
+      <w:color w:val="000000"/>
+    </w:rPr>
+  </w:style>
 </w:styles>
 </file>
 

</xml_diff>